<commit_message>
Añadida parte que faltaba de la documentación
</commit_message>
<xml_diff>
--- a/docs/sdi2021-entrega2-1005.docx
+++ b/docs/sdi2021-entrega2-1005.docx
@@ -697,7 +697,7 @@
           <w:r>
             <w:fldChar w:fldCharType="separate"/>
           </w:r>
-          <w:hyperlink w:anchor="_Toc71402583" w:history="1">
+          <w:hyperlink w:anchor="_Toc71583162" w:history="1">
             <w:r>
               <w:rPr>
                 <w:rStyle w:val="Hipervnculo"/>
@@ -724,7 +724,7 @@
                 <w:noProof/>
                 <w:webHidden/>
               </w:rPr>
-              <w:instrText xml:space="preserve"> PAGEREF _Toc71402583 \h </w:instrText>
+              <w:instrText xml:space="preserve"> PAGEREF _Toc71583162 \h </w:instrText>
             </w:r>
             <w:r>
               <w:rPr>
@@ -769,7 +769,7 @@
               <w:lang w:eastAsia="es-ES"/>
             </w:rPr>
           </w:pPr>
-          <w:hyperlink w:anchor="_Toc71402584" w:history="1">
+          <w:hyperlink w:anchor="_Toc71583163" w:history="1">
             <w:r>
               <w:rPr>
                 <w:rStyle w:val="Hipervnculo"/>
@@ -796,7 +796,7 @@
                 <w:noProof/>
                 <w:webHidden/>
               </w:rPr>
-              <w:instrText xml:space="preserve"> PAGEREF _Toc71402584 \h </w:instrText>
+              <w:instrText xml:space="preserve"> PAGEREF _Toc71583163 \h </w:instrText>
             </w:r>
             <w:r>
               <w:rPr>
@@ -840,7 +840,7 @@
               <w:lang w:eastAsia="es-ES"/>
             </w:rPr>
           </w:pPr>
-          <w:hyperlink w:anchor="_Toc71402585" w:history="1">
+          <w:hyperlink w:anchor="_Toc71583164" w:history="1">
             <w:r>
               <w:rPr>
                 <w:rStyle w:val="Hipervnculo"/>
@@ -867,7 +867,7 @@
                 <w:noProof/>
                 <w:webHidden/>
               </w:rPr>
-              <w:instrText xml:space="preserve"> PAGEREF _Toc71402585 \h </w:instrText>
+              <w:instrText xml:space="preserve"> PAGEREF _Toc71583164 \h </w:instrText>
             </w:r>
             <w:r>
               <w:rPr>
@@ -911,7 +911,7 @@
               <w:lang w:eastAsia="es-ES"/>
             </w:rPr>
           </w:pPr>
-          <w:hyperlink w:anchor="_Toc71402586" w:history="1">
+          <w:hyperlink w:anchor="_Toc71583165" w:history="1">
             <w:r>
               <w:rPr>
                 <w:rStyle w:val="Hipervnculo"/>
@@ -938,7 +938,7 @@
                 <w:noProof/>
                 <w:webHidden/>
               </w:rPr>
-              <w:instrText xml:space="preserve"> PAGEREF _Toc71402586 \h </w:instrText>
+              <w:instrText xml:space="preserve"> PAGEREF _Toc71583165 \h </w:instrText>
             </w:r>
             <w:r>
               <w:rPr>
@@ -982,7 +982,7 @@
               <w:lang w:eastAsia="es-ES"/>
             </w:rPr>
           </w:pPr>
-          <w:hyperlink w:anchor="_Toc71402587" w:history="1">
+          <w:hyperlink w:anchor="_Toc71583166" w:history="1">
             <w:r>
               <w:rPr>
                 <w:rStyle w:val="Hipervnculo"/>
@@ -1009,7 +1009,7 @@
                 <w:noProof/>
                 <w:webHidden/>
               </w:rPr>
-              <w:instrText xml:space="preserve"> PAGEREF _Toc71402587 \h </w:instrText>
+              <w:instrText xml:space="preserve"> PAGEREF _Toc71583166 \h </w:instrText>
             </w:r>
             <w:r>
               <w:rPr>
@@ -1053,7 +1053,7 @@
               <w:lang w:eastAsia="es-ES"/>
             </w:rPr>
           </w:pPr>
-          <w:hyperlink w:anchor="_Toc71402588" w:history="1">
+          <w:hyperlink w:anchor="_Toc71583167" w:history="1">
             <w:r>
               <w:rPr>
                 <w:rStyle w:val="Hipervnculo"/>
@@ -1080,222 +1080,7 @@
                 <w:noProof/>
                 <w:webHidden/>
               </w:rPr>
-              <w:instrText xml:space="preserve"> PAGEREF _Toc71402588 \h </w:instrText>
-            </w:r>
-            <w:r>
-              <w:rPr>
-                <w:noProof/>
-                <w:webHidden/>
-              </w:rPr>
-            </w:r>
-            <w:r>
-              <w:rPr>
-                <w:noProof/>
-                <w:webHidden/>
-              </w:rPr>
-              <w:fldChar w:fldCharType="separate"/>
-            </w:r>
-            <w:r>
-              <w:rPr>
-                <w:noProof/>
-                <w:webHidden/>
-              </w:rPr>
-              <w:t>5</w:t>
-            </w:r>
-            <w:r>
-              <w:rPr>
-                <w:noProof/>
-                <w:webHidden/>
-              </w:rPr>
-              <w:fldChar w:fldCharType="end"/>
-            </w:r>
-          </w:hyperlink>
-        </w:p>
-        <w:p>
-          <w:pPr>
-            <w:pStyle w:val="TDC1"/>
-            <w:tabs>
-              <w:tab w:val="right" w:leader="dot" w:pos="9736"/>
-            </w:tabs>
-            <w:rPr>
-              <w:rFonts w:asciiTheme="minorHAnsi" w:eastAsiaTheme="minorEastAsia" w:hAnsiTheme="minorHAnsi" w:cstheme="minorBidi"/>
-              <w:b w:val="0"/>
-              <w:caps w:val="0"/>
-              <w:noProof/>
-              <w:lang w:eastAsia="es-ES"/>
-            </w:rPr>
-          </w:pPr>
-          <w:hyperlink w:anchor="_Toc71402589" w:history="1">
-            <w:r>
-              <w:rPr>
-                <w:rStyle w:val="Hipervnculo"/>
-                <w:noProof/>
-              </w:rPr>
-              <w:t>Aspectos técnicos y de diseño relevantes</w:t>
-            </w:r>
-            <w:r>
-              <w:rPr>
-                <w:noProof/>
-                <w:webHidden/>
-              </w:rPr>
-              <w:tab/>
-            </w:r>
-            <w:r>
-              <w:rPr>
-                <w:noProof/>
-                <w:webHidden/>
-              </w:rPr>
-              <w:fldChar w:fldCharType="begin"/>
-            </w:r>
-            <w:r>
-              <w:rPr>
-                <w:noProof/>
-                <w:webHidden/>
-              </w:rPr>
-              <w:instrText xml:space="preserve"> PAGEREF _Toc71402589 \h </w:instrText>
-            </w:r>
-            <w:r>
-              <w:rPr>
-                <w:noProof/>
-                <w:webHidden/>
-              </w:rPr>
-            </w:r>
-            <w:r>
-              <w:rPr>
-                <w:noProof/>
-                <w:webHidden/>
-              </w:rPr>
-              <w:fldChar w:fldCharType="separate"/>
-            </w:r>
-            <w:r>
-              <w:rPr>
-                <w:noProof/>
-                <w:webHidden/>
-              </w:rPr>
-              <w:t>6</w:t>
-            </w:r>
-            <w:r>
-              <w:rPr>
-                <w:noProof/>
-                <w:webHidden/>
-              </w:rPr>
-              <w:fldChar w:fldCharType="end"/>
-            </w:r>
-          </w:hyperlink>
-        </w:p>
-        <w:p>
-          <w:pPr>
-            <w:pStyle w:val="TDC2"/>
-            <w:tabs>
-              <w:tab w:val="right" w:leader="dot" w:pos="9736"/>
-            </w:tabs>
-            <w:rPr>
-              <w:rFonts w:asciiTheme="minorHAnsi" w:eastAsiaTheme="minorEastAsia" w:hAnsiTheme="minorHAnsi" w:cstheme="minorBidi"/>
-              <w:smallCaps w:val="0"/>
-              <w:noProof/>
-              <w:lang w:eastAsia="es-ES"/>
-            </w:rPr>
-          </w:pPr>
-          <w:hyperlink w:anchor="_Toc71402590" w:history="1">
-            <w:r>
-              <w:rPr>
-                <w:rStyle w:val="Hipervnculo"/>
-                <w:noProof/>
-              </w:rPr>
-              <w:t>Modelo de dominio de la base de datos</w:t>
-            </w:r>
-            <w:r>
-              <w:rPr>
-                <w:noProof/>
-                <w:webHidden/>
-              </w:rPr>
-              <w:tab/>
-            </w:r>
-            <w:r>
-              <w:rPr>
-                <w:noProof/>
-                <w:webHidden/>
-              </w:rPr>
-              <w:fldChar w:fldCharType="begin"/>
-            </w:r>
-            <w:r>
-              <w:rPr>
-                <w:noProof/>
-                <w:webHidden/>
-              </w:rPr>
-              <w:instrText xml:space="preserve"> PAGEREF _Toc71402590 \h </w:instrText>
-            </w:r>
-            <w:r>
-              <w:rPr>
-                <w:noProof/>
-                <w:webHidden/>
-              </w:rPr>
-            </w:r>
-            <w:r>
-              <w:rPr>
-                <w:noProof/>
-                <w:webHidden/>
-              </w:rPr>
-              <w:fldChar w:fldCharType="separate"/>
-            </w:r>
-            <w:r>
-              <w:rPr>
-                <w:noProof/>
-                <w:webHidden/>
-              </w:rPr>
-              <w:t>6</w:t>
-            </w:r>
-            <w:r>
-              <w:rPr>
-                <w:noProof/>
-                <w:webHidden/>
-              </w:rPr>
-              <w:fldChar w:fldCharType="end"/>
-            </w:r>
-          </w:hyperlink>
-        </w:p>
-        <w:p>
-          <w:pPr>
-            <w:pStyle w:val="TDC2"/>
-            <w:tabs>
-              <w:tab w:val="right" w:leader="dot" w:pos="9736"/>
-            </w:tabs>
-            <w:rPr>
-              <w:rFonts w:asciiTheme="minorHAnsi" w:eastAsiaTheme="minorEastAsia" w:hAnsiTheme="minorHAnsi" w:cstheme="minorBidi"/>
-              <w:smallCaps w:val="0"/>
-              <w:noProof/>
-              <w:lang w:eastAsia="es-ES"/>
-            </w:rPr>
-          </w:pPr>
-          <w:hyperlink w:anchor="_Toc71402591" w:history="1">
-            <w:r>
-              <w:rPr>
-                <w:rStyle w:val="Hipervnculo"/>
-                <w:rFonts w:cstheme="minorHAnsi"/>
-                <w:noProof/>
-              </w:rPr>
-              <w:t>Decisiones de implementación</w:t>
-            </w:r>
-            <w:r>
-              <w:rPr>
-                <w:noProof/>
-                <w:webHidden/>
-              </w:rPr>
-              <w:tab/>
-            </w:r>
-            <w:r>
-              <w:rPr>
-                <w:noProof/>
-                <w:webHidden/>
-              </w:rPr>
-              <w:fldChar w:fldCharType="begin"/>
-            </w:r>
-            <w:r>
-              <w:rPr>
-                <w:noProof/>
-                <w:webHidden/>
-              </w:rPr>
-              <w:instrText xml:space="preserve"> PAGEREF _Toc71402591 \h </w:instrText>
+              <w:instrText xml:space="preserve"> PAGEREF _Toc71583167 \h </w:instrText>
             </w:r>
             <w:r>
               <w:rPr>
@@ -1340,13 +1125,13 @@
               <w:lang w:eastAsia="es-ES"/>
             </w:rPr>
           </w:pPr>
-          <w:hyperlink w:anchor="_Toc71402592" w:history="1">
+          <w:hyperlink w:anchor="_Toc71583168" w:history="1">
             <w:r>
               <w:rPr>
                 <w:rStyle w:val="Hipervnculo"/>
                 <w:noProof/>
               </w:rPr>
-              <w:t>Información necesaria para el despliegue y ejecución</w:t>
+              <w:t>Aspectos técnicos y de diseño relevantes</w:t>
             </w:r>
             <w:r>
               <w:rPr>
@@ -1367,7 +1152,7 @@
                 <w:noProof/>
                 <w:webHidden/>
               </w:rPr>
-              <w:instrText xml:space="preserve"> PAGEREF _Toc71402592 \h </w:instrText>
+              <w:instrText xml:space="preserve"> PAGEREF _Toc71583168 \h </w:instrText>
             </w:r>
             <w:r>
               <w:rPr>
@@ -1400,25 +1185,24 @@
         </w:p>
         <w:p>
           <w:pPr>
-            <w:pStyle w:val="TDC1"/>
+            <w:pStyle w:val="TDC2"/>
             <w:tabs>
               <w:tab w:val="right" w:leader="dot" w:pos="9736"/>
             </w:tabs>
             <w:rPr>
               <w:rFonts w:asciiTheme="minorHAnsi" w:eastAsiaTheme="minorEastAsia" w:hAnsiTheme="minorHAnsi" w:cstheme="minorBidi"/>
-              <w:b w:val="0"/>
-              <w:caps w:val="0"/>
+              <w:smallCaps w:val="0"/>
               <w:noProof/>
               <w:lang w:eastAsia="es-ES"/>
             </w:rPr>
           </w:pPr>
-          <w:hyperlink w:anchor="_Toc71402593" w:history="1">
+          <w:hyperlink w:anchor="_Toc71583169" w:history="1">
             <w:r>
               <w:rPr>
                 <w:rStyle w:val="Hipervnculo"/>
                 <w:noProof/>
               </w:rPr>
-              <w:t>Conclusión</w:t>
+              <w:t>Modelo de dominio de la base de datos</w:t>
             </w:r>
             <w:r>
               <w:rPr>
@@ -1439,7 +1223,7 @@
                 <w:noProof/>
                 <w:webHidden/>
               </w:rPr>
-              <w:instrText xml:space="preserve"> PAGEREF _Toc71402593 \h </w:instrText>
+              <w:instrText xml:space="preserve"> PAGEREF _Toc71583169 \h </w:instrText>
             </w:r>
             <w:r>
               <w:rPr>
@@ -1471,6 +1255,222 @@
           </w:hyperlink>
         </w:p>
         <w:p>
+          <w:pPr>
+            <w:pStyle w:val="TDC2"/>
+            <w:tabs>
+              <w:tab w:val="right" w:leader="dot" w:pos="9736"/>
+            </w:tabs>
+            <w:rPr>
+              <w:rFonts w:asciiTheme="minorHAnsi" w:eastAsiaTheme="minorEastAsia" w:hAnsiTheme="minorHAnsi" w:cstheme="minorBidi"/>
+              <w:smallCaps w:val="0"/>
+              <w:noProof/>
+              <w:lang w:eastAsia="es-ES"/>
+            </w:rPr>
+          </w:pPr>
+          <w:hyperlink w:anchor="_Toc71583170" w:history="1">
+            <w:r>
+              <w:rPr>
+                <w:rStyle w:val="Hipervnculo"/>
+                <w:rFonts w:cstheme="minorHAnsi"/>
+                <w:noProof/>
+              </w:rPr>
+              <w:t>Decisiones de implementación</w:t>
+            </w:r>
+            <w:r>
+              <w:rPr>
+                <w:noProof/>
+                <w:webHidden/>
+              </w:rPr>
+              <w:tab/>
+            </w:r>
+            <w:r>
+              <w:rPr>
+                <w:noProof/>
+                <w:webHidden/>
+              </w:rPr>
+              <w:fldChar w:fldCharType="begin"/>
+            </w:r>
+            <w:r>
+              <w:rPr>
+                <w:noProof/>
+                <w:webHidden/>
+              </w:rPr>
+              <w:instrText xml:space="preserve"> PAGEREF _Toc71583170 \h </w:instrText>
+            </w:r>
+            <w:r>
+              <w:rPr>
+                <w:noProof/>
+                <w:webHidden/>
+              </w:rPr>
+            </w:r>
+            <w:r>
+              <w:rPr>
+                <w:noProof/>
+                <w:webHidden/>
+              </w:rPr>
+              <w:fldChar w:fldCharType="separate"/>
+            </w:r>
+            <w:r>
+              <w:rPr>
+                <w:noProof/>
+                <w:webHidden/>
+              </w:rPr>
+              <w:t>7</w:t>
+            </w:r>
+            <w:r>
+              <w:rPr>
+                <w:noProof/>
+                <w:webHidden/>
+              </w:rPr>
+              <w:fldChar w:fldCharType="end"/>
+            </w:r>
+          </w:hyperlink>
+        </w:p>
+        <w:p>
+          <w:pPr>
+            <w:pStyle w:val="TDC1"/>
+            <w:tabs>
+              <w:tab w:val="right" w:leader="dot" w:pos="9736"/>
+            </w:tabs>
+            <w:rPr>
+              <w:rFonts w:asciiTheme="minorHAnsi" w:eastAsiaTheme="minorEastAsia" w:hAnsiTheme="minorHAnsi" w:cstheme="minorBidi"/>
+              <w:b w:val="0"/>
+              <w:caps w:val="0"/>
+              <w:noProof/>
+              <w:lang w:eastAsia="es-ES"/>
+            </w:rPr>
+          </w:pPr>
+          <w:hyperlink w:anchor="_Toc71583171" w:history="1">
+            <w:r>
+              <w:rPr>
+                <w:rStyle w:val="Hipervnculo"/>
+                <w:noProof/>
+              </w:rPr>
+              <w:t>Información necesaria para el despliegue y ejecución</w:t>
+            </w:r>
+            <w:r>
+              <w:rPr>
+                <w:noProof/>
+                <w:webHidden/>
+              </w:rPr>
+              <w:tab/>
+            </w:r>
+            <w:r>
+              <w:rPr>
+                <w:noProof/>
+                <w:webHidden/>
+              </w:rPr>
+              <w:fldChar w:fldCharType="begin"/>
+            </w:r>
+            <w:r>
+              <w:rPr>
+                <w:noProof/>
+                <w:webHidden/>
+              </w:rPr>
+              <w:instrText xml:space="preserve"> PAGEREF _Toc71583171 \h </w:instrText>
+            </w:r>
+            <w:r>
+              <w:rPr>
+                <w:noProof/>
+                <w:webHidden/>
+              </w:rPr>
+            </w:r>
+            <w:r>
+              <w:rPr>
+                <w:noProof/>
+                <w:webHidden/>
+              </w:rPr>
+              <w:fldChar w:fldCharType="separate"/>
+            </w:r>
+            <w:r>
+              <w:rPr>
+                <w:noProof/>
+                <w:webHidden/>
+              </w:rPr>
+              <w:t>7</w:t>
+            </w:r>
+            <w:r>
+              <w:rPr>
+                <w:noProof/>
+                <w:webHidden/>
+              </w:rPr>
+              <w:fldChar w:fldCharType="end"/>
+            </w:r>
+          </w:hyperlink>
+        </w:p>
+        <w:p>
+          <w:pPr>
+            <w:pStyle w:val="TDC1"/>
+            <w:tabs>
+              <w:tab w:val="right" w:leader="dot" w:pos="9736"/>
+            </w:tabs>
+            <w:rPr>
+              <w:rFonts w:asciiTheme="minorHAnsi" w:eastAsiaTheme="minorEastAsia" w:hAnsiTheme="minorHAnsi" w:cstheme="minorBidi"/>
+              <w:b w:val="0"/>
+              <w:caps w:val="0"/>
+              <w:noProof/>
+              <w:lang w:eastAsia="es-ES"/>
+            </w:rPr>
+          </w:pPr>
+          <w:hyperlink w:anchor="_Toc71583172" w:history="1">
+            <w:r>
+              <w:rPr>
+                <w:rStyle w:val="Hipervnculo"/>
+                <w:noProof/>
+              </w:rPr>
+              <w:t>Conclusión</w:t>
+            </w:r>
+            <w:r>
+              <w:rPr>
+                <w:noProof/>
+                <w:webHidden/>
+              </w:rPr>
+              <w:tab/>
+            </w:r>
+            <w:r>
+              <w:rPr>
+                <w:noProof/>
+                <w:webHidden/>
+              </w:rPr>
+              <w:fldChar w:fldCharType="begin"/>
+            </w:r>
+            <w:r>
+              <w:rPr>
+                <w:noProof/>
+                <w:webHidden/>
+              </w:rPr>
+              <w:instrText xml:space="preserve"> PAGEREF _Toc71583172 \h </w:instrText>
+            </w:r>
+            <w:r>
+              <w:rPr>
+                <w:noProof/>
+                <w:webHidden/>
+              </w:rPr>
+            </w:r>
+            <w:r>
+              <w:rPr>
+                <w:noProof/>
+                <w:webHidden/>
+              </w:rPr>
+              <w:fldChar w:fldCharType="separate"/>
+            </w:r>
+            <w:r>
+              <w:rPr>
+                <w:noProof/>
+                <w:webHidden/>
+              </w:rPr>
+              <w:t>8</w:t>
+            </w:r>
+            <w:r>
+              <w:rPr>
+                <w:noProof/>
+                <w:webHidden/>
+              </w:rPr>
+              <w:fldChar w:fldCharType="end"/>
+            </w:r>
+          </w:hyperlink>
+        </w:p>
+        <w:p>
           <w:r>
             <w:rPr>
               <w:b/>
@@ -1676,7 +1676,7 @@
           <w:color w:val="FF0000"/>
         </w:rPr>
       </w:pPr>
-      <w:bookmarkStart w:id="1" w:name="_Toc71402583"/>
+      <w:bookmarkStart w:id="1" w:name="_Toc71583162"/>
       <w:r>
         <w:rPr>
           <w:color w:val="000000"/>
@@ -1796,7 +1796,7 @@
         <w:pStyle w:val="Ttulo1"/>
       </w:pPr>
       <w:bookmarkStart w:id="2" w:name="_Toc65320157"/>
-      <w:bookmarkStart w:id="3" w:name="_Toc71402584"/>
+      <w:bookmarkStart w:id="3" w:name="_Toc71583163"/>
       <w:r>
         <w:t>Mapa de navegación</w:t>
       </w:r>
@@ -1811,7 +1811,7 @@
           <w:numId w:val="0"/>
         </w:numPr>
       </w:pPr>
-      <w:bookmarkStart w:id="4" w:name="_Toc71402585"/>
+      <w:bookmarkStart w:id="4" w:name="_Toc71583164"/>
       <w:r>
         <w:t>Parte de aplicación web</w:t>
       </w:r>
@@ -2313,7 +2313,7 @@
         <w:pStyle w:val="Ttulo3"/>
       </w:pPr>
       <w:bookmarkStart w:id="5" w:name="_Toc67260564"/>
-      <w:bookmarkStart w:id="6" w:name="_Toc71402586"/>
+      <w:bookmarkStart w:id="6" w:name="_Toc71583165"/>
       <w:r>
         <w:t>Explicación del mapa</w:t>
       </w:r>
@@ -2491,14 +2491,55 @@
       <w:r>
         <w:br w:type="page"/>
       </w:r>
-      <w:bookmarkStart w:id="8" w:name="_Toc71402587"/>
+      <w:bookmarkStart w:id="8" w:name="_Toc71583166"/>
       <w:r>
         <w:lastRenderedPageBreak/>
         <w:t>Parte de Servicios Web</w:t>
       </w:r>
       <w:bookmarkEnd w:id="8"/>
     </w:p>
-    <w:p/>
+    <w:p>
+      <w:r>
+        <w:rPr>
+          <w:noProof/>
+        </w:rPr>
+        <w:drawing>
+          <wp:inline distT="0" distB="0" distL="0" distR="0" wp14:anchorId="254314FB" wp14:editId="1535D054">
+            <wp:extent cx="6188710" cy="3771900"/>
+            <wp:effectExtent l="0" t="0" r="2540" b="0"/>
+            <wp:docPr id="2" name="Imagen 2"/>
+            <wp:cNvGraphicFramePr>
+              <a:graphicFrameLocks xmlns:a="http://schemas.openxmlformats.org/drawingml/2006/main" noChangeAspect="1"/>
+            </wp:cNvGraphicFramePr>
+            <a:graphic xmlns:a="http://schemas.openxmlformats.org/drawingml/2006/main">
+              <a:graphicData uri="http://schemas.openxmlformats.org/drawingml/2006/picture">
+                <pic:pic xmlns:pic="http://schemas.openxmlformats.org/drawingml/2006/picture">
+                  <pic:nvPicPr>
+                    <pic:cNvPr id="1" name=""/>
+                    <pic:cNvPicPr/>
+                  </pic:nvPicPr>
+                  <pic:blipFill>
+                    <a:blip r:embed="rId11"/>
+                    <a:stretch>
+                      <a:fillRect/>
+                    </a:stretch>
+                  </pic:blipFill>
+                  <pic:spPr>
+                    <a:xfrm>
+                      <a:off x="0" y="0"/>
+                      <a:ext cx="6188710" cy="3771900"/>
+                    </a:xfrm>
+                    <a:prstGeom prst="rect">
+                      <a:avLst/>
+                    </a:prstGeom>
+                  </pic:spPr>
+                </pic:pic>
+              </a:graphicData>
+            </a:graphic>
+          </wp:inline>
+        </w:drawing>
+      </w:r>
+    </w:p>
     <w:p>
       <w:pPr>
         <w:rPr>
@@ -2866,38 +2907,15 @@
           <w:rFonts w:cstheme="minorHAnsi"/>
           <w:b/>
           <w:bCs/>
-          <w:color w:val="CC00FF"/>
-        </w:rPr>
-        <w:t xml:space="preserve">Morado: </w:t>
-      </w:r>
-      <w:r>
-        <w:rPr>
-          <w:rFonts w:cstheme="minorHAnsi"/>
-        </w:rPr>
-        <w:t>Página y acciones exclusivas de usuarios.</w:t>
-      </w:r>
-    </w:p>
-    <w:p>
-      <w:pPr>
-        <w:pStyle w:val="Ttulo3"/>
-      </w:pPr>
-      <w:bookmarkStart w:id="9" w:name="_Toc71402588"/>
-      <w:r>
-        <w:t>Explicación del mapa</w:t>
-      </w:r>
-      <w:bookmarkEnd w:id="9"/>
-    </w:p>
-    <w:p/>
-    <w:p>
-      <w:pPr>
-        <w:pStyle w:val="Ttulo2"/>
-        <w:numPr>
-          <w:ilvl w:val="0"/>
-          <w:numId w:val="0"/>
-        </w:numPr>
-      </w:pPr>
-      <w:r>
-        <w:br w:type="page"/>
+          <w:color w:val="538135" w:themeColor="accent6" w:themeShade="BF"/>
+        </w:rPr>
+        <w:t>Verde:</w:t>
+      </w:r>
+      <w:r>
+        <w:rPr>
+          <w:rFonts w:cstheme="minorHAnsi"/>
+        </w:rPr>
+        <w:t xml:space="preserve"> Página común a todos los usuarios autentificados en la aplicación.</w:t>
       </w:r>
     </w:p>
     <w:p>
@@ -2905,6 +2923,99 @@
         <w:suppressAutoHyphens w:val="0"/>
         <w:spacing w:before="0" w:after="0"/>
         <w:jc w:val="left"/>
+        <w:rPr>
+          <w:rFonts w:ascii="Arial" w:hAnsi="Arial" w:cs="Arial"/>
+          <w:b/>
+          <w:bCs/>
+          <w:sz w:val="22"/>
+          <w:szCs w:val="26"/>
+        </w:rPr>
+      </w:pPr>
+      <w:r>
+        <w:br w:type="page"/>
+      </w:r>
+    </w:p>
+    <w:p>
+      <w:pPr>
+        <w:pStyle w:val="Ttulo3"/>
+      </w:pPr>
+      <w:bookmarkStart w:id="9" w:name="_Toc71583167"/>
+      <w:r>
+        <w:lastRenderedPageBreak/>
+        <w:t>Explicación del mapa</w:t>
+      </w:r>
+      <w:bookmarkEnd w:id="9"/>
+    </w:p>
+    <w:p>
+      <w:pPr>
+        <w:rPr>
+          <w:rFonts w:cstheme="minorHAnsi"/>
+        </w:rPr>
+      </w:pPr>
+      <w:r>
+        <w:rPr>
+          <w:rFonts w:cstheme="minorHAnsi"/>
+        </w:rPr>
+        <w:t xml:space="preserve">Al acceder a la aplicación el usuario no estará autentificado en la aplicación, por lo que </w:t>
+      </w:r>
+      <w:r>
+        <w:rPr>
+          <w:rFonts w:cstheme="minorHAnsi"/>
+        </w:rPr>
+        <w:t>p</w:t>
+      </w:r>
+      <w:r>
+        <w:rPr>
+          <w:rFonts w:cstheme="minorHAnsi"/>
+        </w:rPr>
+        <w:t>or defecto la aplicación le redirigirá a la pantalla de identificación</w:t>
+      </w:r>
+      <w:r>
+        <w:rPr>
+          <w:rFonts w:cstheme="minorHAnsi"/>
+        </w:rPr>
+        <w:t xml:space="preserve"> </w:t>
+      </w:r>
+      <w:r>
+        <w:rPr>
+          <w:rFonts w:cstheme="minorHAnsi"/>
+        </w:rPr>
+        <w:t xml:space="preserve">Una vez autentificado la aplicación redirige automáticamente a la página de </w:t>
+      </w:r>
+      <w:r>
+        <w:rPr>
+          <w:rFonts w:cstheme="minorHAnsi"/>
+        </w:rPr>
+        <w:t>ofertas</w:t>
+      </w:r>
+      <w:r>
+        <w:rPr>
+          <w:rFonts w:cstheme="minorHAnsi"/>
+        </w:rPr>
+        <w:t>.</w:t>
+      </w:r>
+      <w:r>
+        <w:rPr>
+          <w:rFonts w:cstheme="minorHAnsi"/>
+        </w:rPr>
+        <w:t xml:space="preserve"> En la barra de navegación aparecerá siempre la opción de oferta y conversaciones, pero si el usuario no esta registrado le redirigirán directamente a la pantalla de identificación.</w:t>
+      </w:r>
+    </w:p>
+    <w:p>
+      <w:pPr>
+        <w:rPr>
+          <w:rFonts w:cstheme="minorHAnsi"/>
+        </w:rPr>
+      </w:pPr>
+      <w:r>
+        <w:rPr>
+          <w:rFonts w:cstheme="minorHAnsi"/>
+        </w:rPr>
+        <w:t>En la pantalla de ofertas aparecerá un listado con todas las ofertas existentes en la aplicación a excepción de aquellas de las que el usuario es el creador. Desde aquí podrá acceder a la una pantalla de chat con cada una de las ofertas. Si la conversación no existía antes, se creará una conversación vacía al pulsar este botón, de manera que los dos usuarios implicados podrán enviar mensajes.</w:t>
+      </w:r>
+    </w:p>
+    <w:p>
+      <w:pPr>
         <w:rPr>
           <w:rFonts w:asciiTheme="majorHAnsi" w:hAnsiTheme="majorHAnsi" w:cs="Arial"/>
           <w:b/>
@@ -2914,12 +3025,18 @@
           <w:szCs w:val="32"/>
         </w:rPr>
       </w:pPr>
+      <w:r>
+        <w:rPr>
+          <w:rFonts w:cstheme="minorHAnsi"/>
+        </w:rPr>
+        <w:t>En la pantalla de conversaciones aparecerá un listado con todas las conversaciones del usuario. Para cada conversación aparecerá un botón de acceso al chat de esa conversación y un botón de borrado de esta.</w:t>
+      </w:r>
     </w:p>
     <w:p>
       <w:pPr>
         <w:pStyle w:val="Ttulo1"/>
       </w:pPr>
-      <w:bookmarkStart w:id="10" w:name="_Toc71402589"/>
+      <w:bookmarkStart w:id="10" w:name="_Toc71583168"/>
       <w:r>
         <w:t>Aspectos técnicos</w:t>
       </w:r>
@@ -2938,7 +3055,7 @@
         </w:numPr>
       </w:pPr>
       <w:bookmarkStart w:id="11" w:name="_Toc67260566"/>
-      <w:bookmarkStart w:id="12" w:name="_Toc71402590"/>
+      <w:bookmarkStart w:id="12" w:name="_Toc71583169"/>
       <w:r>
         <w:t>Modelo de dominio</w:t>
       </w:r>
@@ -2948,7 +3065,495 @@
       </w:r>
       <w:bookmarkEnd w:id="12"/>
     </w:p>
-    <w:p/>
+    <w:p>
+      <w:r>
+        <w:rPr>
+          <w:noProof/>
+        </w:rPr>
+        <w:drawing>
+          <wp:inline distT="0" distB="0" distL="0" distR="0" wp14:anchorId="6D67B56A" wp14:editId="6B5D2412">
+            <wp:extent cx="6188710" cy="2034540"/>
+            <wp:effectExtent l="0" t="0" r="2540" b="3810"/>
+            <wp:docPr id="10" name="Imagen 10"/>
+            <wp:cNvGraphicFramePr>
+              <a:graphicFrameLocks xmlns:a="http://schemas.openxmlformats.org/drawingml/2006/main" noChangeAspect="1"/>
+            </wp:cNvGraphicFramePr>
+            <a:graphic xmlns:a="http://schemas.openxmlformats.org/drawingml/2006/main">
+              <a:graphicData uri="http://schemas.openxmlformats.org/drawingml/2006/picture">
+                <pic:pic xmlns:pic="http://schemas.openxmlformats.org/drawingml/2006/picture">
+                  <pic:nvPicPr>
+                    <pic:cNvPr id="1" name=""/>
+                    <pic:cNvPicPr/>
+                  </pic:nvPicPr>
+                  <pic:blipFill>
+                    <a:blip r:embed="rId12"/>
+                    <a:stretch>
+                      <a:fillRect/>
+                    </a:stretch>
+                  </pic:blipFill>
+                  <pic:spPr>
+                    <a:xfrm>
+                      <a:off x="0" y="0"/>
+                      <a:ext cx="6188710" cy="2034540"/>
+                    </a:xfrm>
+                    <a:prstGeom prst="rect">
+                      <a:avLst/>
+                    </a:prstGeom>
+                  </pic:spPr>
+                </pic:pic>
+              </a:graphicData>
+            </a:graphic>
+          </wp:inline>
+        </w:drawing>
+      </w:r>
+    </w:p>
+    <w:p>
+      <w:pPr>
+        <w:rPr>
+          <w:rFonts w:cstheme="minorHAnsi"/>
+        </w:rPr>
+      </w:pPr>
+      <w:r>
+        <w:rPr>
+          <w:rFonts w:cstheme="minorHAnsi"/>
+        </w:rPr>
+        <w:t xml:space="preserve">El modelo de dominio es bastante sencillo, </w:t>
+      </w:r>
+      <w:r>
+        <w:rPr>
+          <w:rFonts w:cstheme="minorHAnsi"/>
+        </w:rPr>
+        <w:t>únicamente</w:t>
+      </w:r>
+      <w:r>
+        <w:rPr>
+          <w:rFonts w:cstheme="minorHAnsi"/>
+        </w:rPr>
+        <w:t xml:space="preserve"> consta de </w:t>
+      </w:r>
+      <w:r>
+        <w:rPr>
+          <w:rFonts w:cstheme="minorHAnsi"/>
+        </w:rPr>
+        <w:t>Usuarios, Ofertas, Conversaciones y Mensajes.</w:t>
+      </w:r>
+    </w:p>
+    <w:p>
+      <w:pPr>
+        <w:rPr>
+          <w:rFonts w:cstheme="minorHAnsi"/>
+        </w:rPr>
+      </w:pPr>
+      <w:r>
+        <w:rPr>
+          <w:rFonts w:cstheme="minorHAnsi"/>
+        </w:rPr>
+        <w:t xml:space="preserve">Los usuarios tienen los atributos </w:t>
+      </w:r>
+      <w:r>
+        <w:rPr>
+          <w:rFonts w:cstheme="minorHAnsi"/>
+        </w:rPr>
+        <w:t>_</w:t>
+      </w:r>
+      <w:r>
+        <w:rPr>
+          <w:rFonts w:cstheme="minorHAnsi"/>
+        </w:rPr>
+        <w:t xml:space="preserve">id (identificador), email (correo electrónico, que no puede estar repetido), </w:t>
+      </w:r>
+      <w:proofErr w:type="spellStart"/>
+      <w:r>
+        <w:rPr>
+          <w:rFonts w:cstheme="minorHAnsi"/>
+        </w:rPr>
+        <w:t>name</w:t>
+      </w:r>
+      <w:proofErr w:type="spellEnd"/>
+      <w:r>
+        <w:rPr>
+          <w:rFonts w:cstheme="minorHAnsi"/>
+        </w:rPr>
+        <w:t xml:space="preserve"> (nombre del usuario), </w:t>
+      </w:r>
+      <w:proofErr w:type="spellStart"/>
+      <w:r>
+        <w:rPr>
+          <w:rFonts w:cstheme="minorHAnsi"/>
+        </w:rPr>
+        <w:t>last</w:t>
+      </w:r>
+      <w:r>
+        <w:rPr>
+          <w:rFonts w:cstheme="minorHAnsi"/>
+        </w:rPr>
+        <w:t>n</w:t>
+      </w:r>
+      <w:r>
+        <w:rPr>
+          <w:rFonts w:cstheme="minorHAnsi"/>
+        </w:rPr>
+        <w:t>ame</w:t>
+      </w:r>
+      <w:proofErr w:type="spellEnd"/>
+      <w:r>
+        <w:rPr>
+          <w:rFonts w:cstheme="minorHAnsi"/>
+        </w:rPr>
+        <w:t xml:space="preserve"> (apellidos del usuario), </w:t>
+      </w:r>
+      <w:proofErr w:type="spellStart"/>
+      <w:proofErr w:type="gramStart"/>
+      <w:r>
+        <w:rPr>
+          <w:rFonts w:cstheme="minorHAnsi"/>
+        </w:rPr>
+        <w:t>password</w:t>
+      </w:r>
+      <w:proofErr w:type="spellEnd"/>
+      <w:proofErr w:type="gramEnd"/>
+      <w:r>
+        <w:rPr>
+          <w:rFonts w:cstheme="minorHAnsi"/>
+        </w:rPr>
+        <w:t xml:space="preserve"> (contraseña del usuario que se guardara cifrada)</w:t>
+      </w:r>
+      <w:r>
+        <w:rPr>
+          <w:rFonts w:cstheme="minorHAnsi"/>
+        </w:rPr>
+        <w:t xml:space="preserve">, </w:t>
+      </w:r>
+      <w:r>
+        <w:rPr>
+          <w:rFonts w:cstheme="minorHAnsi"/>
+        </w:rPr>
+        <w:t>role (si es administrador o usuario estándar)</w:t>
+      </w:r>
+      <w:r>
+        <w:rPr>
+          <w:rFonts w:cstheme="minorHAnsi"/>
+        </w:rPr>
+        <w:t xml:space="preserve"> y </w:t>
+      </w:r>
+      <w:proofErr w:type="spellStart"/>
+      <w:r>
+        <w:rPr>
+          <w:rFonts w:cstheme="minorHAnsi"/>
+        </w:rPr>
+        <w:t>money</w:t>
+      </w:r>
+      <w:proofErr w:type="spellEnd"/>
+      <w:r>
+        <w:rPr>
+          <w:rFonts w:cstheme="minorHAnsi"/>
+        </w:rPr>
+        <w:t xml:space="preserve"> (dinero actual que tiene el usuario)</w:t>
+      </w:r>
+      <w:r>
+        <w:rPr>
+          <w:rFonts w:cstheme="minorHAnsi"/>
+        </w:rPr>
+        <w:t>.</w:t>
+      </w:r>
+    </w:p>
+    <w:p>
+      <w:pPr>
+        <w:rPr>
+          <w:rFonts w:cstheme="minorHAnsi"/>
+        </w:rPr>
+      </w:pPr>
+      <w:r>
+        <w:rPr>
+          <w:rFonts w:cstheme="minorHAnsi"/>
+        </w:rPr>
+        <w:t xml:space="preserve">Las ofertas tienen los atributos _id (identificador), </w:t>
+      </w:r>
+      <w:proofErr w:type="spellStart"/>
+      <w:r>
+        <w:rPr>
+          <w:rFonts w:cstheme="minorHAnsi"/>
+        </w:rPr>
+        <w:t>title</w:t>
+      </w:r>
+      <w:proofErr w:type="spellEnd"/>
+      <w:r>
+        <w:rPr>
+          <w:rFonts w:cstheme="minorHAnsi"/>
+        </w:rPr>
+        <w:t xml:space="preserve"> (título de la oferta), </w:t>
+      </w:r>
+      <w:proofErr w:type="spellStart"/>
+      <w:r>
+        <w:rPr>
+          <w:rFonts w:cstheme="minorHAnsi"/>
+        </w:rPr>
+        <w:t>description</w:t>
+      </w:r>
+      <w:proofErr w:type="spellEnd"/>
+      <w:r>
+        <w:rPr>
+          <w:rFonts w:cstheme="minorHAnsi"/>
+        </w:rPr>
+        <w:t xml:space="preserve"> (breve descripción de la oferta), date (fecha de alta de la oferta), </w:t>
+      </w:r>
+      <w:proofErr w:type="spellStart"/>
+      <w:r>
+        <w:rPr>
+          <w:rFonts w:cstheme="minorHAnsi"/>
+        </w:rPr>
+        <w:t>price</w:t>
+      </w:r>
+      <w:proofErr w:type="spellEnd"/>
+      <w:r>
+        <w:rPr>
+          <w:rFonts w:cstheme="minorHAnsi"/>
+        </w:rPr>
+        <w:t xml:space="preserve"> (precio en euros de la oferta), </w:t>
+      </w:r>
+      <w:proofErr w:type="spellStart"/>
+      <w:r>
+        <w:rPr>
+          <w:rFonts w:cstheme="minorHAnsi"/>
+        </w:rPr>
+        <w:t>creator</w:t>
+      </w:r>
+      <w:proofErr w:type="spellEnd"/>
+      <w:r>
+        <w:rPr>
+          <w:rFonts w:cstheme="minorHAnsi"/>
+        </w:rPr>
+        <w:t xml:space="preserve"> (email del usuario que publica la oferta) y </w:t>
+      </w:r>
+      <w:proofErr w:type="spellStart"/>
+      <w:r>
+        <w:rPr>
+          <w:rFonts w:cstheme="minorHAnsi"/>
+        </w:rPr>
+        <w:t>buyer</w:t>
+      </w:r>
+      <w:proofErr w:type="spellEnd"/>
+      <w:r>
+        <w:rPr>
+          <w:rFonts w:cstheme="minorHAnsi"/>
+        </w:rPr>
+        <w:t xml:space="preserve"> (email del usuario que compra la oferta).</w:t>
+      </w:r>
+    </w:p>
+    <w:p>
+      <w:pPr>
+        <w:rPr>
+          <w:rFonts w:cstheme="minorHAnsi"/>
+        </w:rPr>
+      </w:pPr>
+      <w:r>
+        <w:rPr>
+          <w:rFonts w:cstheme="minorHAnsi"/>
+        </w:rPr>
+        <w:t xml:space="preserve">Las </w:t>
+      </w:r>
+      <w:r>
+        <w:rPr>
+          <w:rFonts w:cstheme="minorHAnsi"/>
+        </w:rPr>
+        <w:t>conversaciones</w:t>
+      </w:r>
+      <w:r>
+        <w:rPr>
+          <w:rFonts w:cstheme="minorHAnsi"/>
+        </w:rPr>
+        <w:t xml:space="preserve"> tienen los atributos _id (identificador),</w:t>
+      </w:r>
+      <w:r>
+        <w:rPr>
+          <w:rFonts w:cstheme="minorHAnsi"/>
+        </w:rPr>
+        <w:t xml:space="preserve"> </w:t>
+      </w:r>
+      <w:proofErr w:type="spellStart"/>
+      <w:r>
+        <w:rPr>
+          <w:rFonts w:cstheme="minorHAnsi"/>
+        </w:rPr>
+        <w:t>interestedUser</w:t>
+      </w:r>
+      <w:proofErr w:type="spellEnd"/>
+      <w:r>
+        <w:rPr>
+          <w:rFonts w:cstheme="minorHAnsi"/>
+        </w:rPr>
+        <w:t xml:space="preserve"> (email del usuario que está interesado en la oferta), </w:t>
+      </w:r>
+      <w:proofErr w:type="spellStart"/>
+      <w:r>
+        <w:rPr>
+          <w:rFonts w:cstheme="minorHAnsi"/>
+        </w:rPr>
+        <w:t>ownerUser</w:t>
+      </w:r>
+      <w:proofErr w:type="spellEnd"/>
+      <w:r>
+        <w:rPr>
+          <w:rFonts w:cstheme="minorHAnsi"/>
+        </w:rPr>
+        <w:t xml:space="preserve"> (email del usuario propietario de la oferta), </w:t>
+      </w:r>
+      <w:proofErr w:type="spellStart"/>
+      <w:r>
+        <w:rPr>
+          <w:rFonts w:cstheme="minorHAnsi"/>
+        </w:rPr>
+        <w:t>offerId</w:t>
+      </w:r>
+      <w:proofErr w:type="spellEnd"/>
+      <w:r>
+        <w:rPr>
+          <w:rFonts w:cstheme="minorHAnsi"/>
+        </w:rPr>
+        <w:t xml:space="preserve"> (_id de la oferta relacionada a la conversación) y </w:t>
+      </w:r>
+      <w:proofErr w:type="spellStart"/>
+      <w:r>
+        <w:rPr>
+          <w:rFonts w:cstheme="minorHAnsi"/>
+        </w:rPr>
+        <w:t>title</w:t>
+      </w:r>
+      <w:proofErr w:type="spellEnd"/>
+      <w:r>
+        <w:rPr>
+          <w:rFonts w:cstheme="minorHAnsi"/>
+        </w:rPr>
+        <w:t xml:space="preserve"> (título de la oferta relacionada a la conversación)</w:t>
+      </w:r>
+      <w:r>
+        <w:rPr>
+          <w:rFonts w:cstheme="minorHAnsi"/>
+        </w:rPr>
+        <w:t>.</w:t>
+      </w:r>
+    </w:p>
+    <w:p>
+      <w:pPr>
+        <w:rPr>
+          <w:rFonts w:cstheme="minorHAnsi"/>
+        </w:rPr>
+      </w:pPr>
+      <w:r>
+        <w:rPr>
+          <w:rFonts w:cstheme="minorHAnsi"/>
+        </w:rPr>
+        <w:t xml:space="preserve">Los mensajes tienen los atributos </w:t>
+      </w:r>
+      <w:r>
+        <w:rPr>
+          <w:rFonts w:cstheme="minorHAnsi"/>
+        </w:rPr>
+        <w:t>_id (identificador),</w:t>
+      </w:r>
+      <w:r>
+        <w:rPr>
+          <w:rFonts w:cstheme="minorHAnsi"/>
+        </w:rPr>
+        <w:t xml:space="preserve"> </w:t>
+      </w:r>
+      <w:proofErr w:type="spellStart"/>
+      <w:r>
+        <w:rPr>
+          <w:rFonts w:cstheme="minorHAnsi"/>
+        </w:rPr>
+        <w:t>conversationId</w:t>
+      </w:r>
+      <w:proofErr w:type="spellEnd"/>
+      <w:r>
+        <w:rPr>
+          <w:rFonts w:cstheme="minorHAnsi"/>
+        </w:rPr>
+        <w:t xml:space="preserve"> (_id de la </w:t>
+      </w:r>
+      <w:proofErr w:type="spellStart"/>
+      <w:r>
+        <w:rPr>
+          <w:rFonts w:cstheme="minorHAnsi"/>
+        </w:rPr>
+        <w:t>conversacion</w:t>
+      </w:r>
+      <w:proofErr w:type="spellEnd"/>
+      <w:r>
+        <w:rPr>
+          <w:rFonts w:cstheme="minorHAnsi"/>
+        </w:rPr>
+        <w:t xml:space="preserve"> a la que pertenece), </w:t>
+      </w:r>
+      <w:proofErr w:type="spellStart"/>
+      <w:r>
+        <w:rPr>
+          <w:rFonts w:cstheme="minorHAnsi"/>
+        </w:rPr>
+        <w:t>text</w:t>
+      </w:r>
+      <w:proofErr w:type="spellEnd"/>
+      <w:r>
+        <w:rPr>
+          <w:rFonts w:cstheme="minorHAnsi"/>
+        </w:rPr>
+        <w:t xml:space="preserve"> (texto del mensaje enviado por el usuario), date (fecha en la que se </w:t>
+      </w:r>
+      <w:proofErr w:type="spellStart"/>
+      <w:r>
+        <w:rPr>
+          <w:rFonts w:cstheme="minorHAnsi"/>
+        </w:rPr>
+        <w:t>envio</w:t>
+      </w:r>
+      <w:proofErr w:type="spellEnd"/>
+      <w:r>
+        <w:rPr>
+          <w:rFonts w:cstheme="minorHAnsi"/>
+        </w:rPr>
+        <w:t xml:space="preserve"> el mensaje) y </w:t>
+      </w:r>
+      <w:proofErr w:type="spellStart"/>
+      <w:r>
+        <w:rPr>
+          <w:rFonts w:cstheme="minorHAnsi"/>
+        </w:rPr>
+        <w:t>read</w:t>
+      </w:r>
+      <w:proofErr w:type="spellEnd"/>
+      <w:r>
+        <w:rPr>
+          <w:rFonts w:cstheme="minorHAnsi"/>
+        </w:rPr>
+        <w:t xml:space="preserve"> (</w:t>
+      </w:r>
+      <w:r>
+        <w:rPr>
+          <w:rStyle w:val="jlqj4b"/>
+        </w:rPr>
+        <w:t>booleano</w:t>
+      </w:r>
+      <w:r>
+        <w:rPr>
+          <w:rStyle w:val="jlqj4b"/>
+        </w:rPr>
+        <w:t xml:space="preserve"> que indica si se ha leído el mensaje o no).</w:t>
+      </w:r>
+    </w:p>
+    <w:p>
+      <w:pPr>
+        <w:rPr>
+          <w:rFonts w:cstheme="minorHAnsi"/>
+        </w:rPr>
+      </w:pPr>
+    </w:p>
+    <w:p>
+      <w:pPr>
+        <w:rPr>
+          <w:rFonts w:cstheme="minorHAnsi"/>
+        </w:rPr>
+      </w:pPr>
+    </w:p>
     <w:p>
       <w:pPr>
         <w:pStyle w:val="Ttulo2"/>
@@ -2961,7 +3566,7 @@
         </w:rPr>
       </w:pPr>
       <w:bookmarkStart w:id="13" w:name="_Toc67260567"/>
-      <w:bookmarkStart w:id="14" w:name="_Toc71402591"/>
+      <w:bookmarkStart w:id="14" w:name="_Toc71583170"/>
       <w:r>
         <w:rPr>
           <w:rFonts w:asciiTheme="minorHAnsi" w:hAnsiTheme="minorHAnsi" w:cstheme="minorHAnsi"/>
@@ -3004,13 +3609,295 @@
         <w:t xml:space="preserve"> esta parte se llamará “Todas las ofertas” dentro de la aplicación. </w:t>
       </w:r>
     </w:p>
-    <w:p/>
+    <w:p>
+      <w:pPr>
+        <w:rPr>
+          <w:rFonts w:cstheme="minorHAnsi"/>
+        </w:rPr>
+      </w:pPr>
+      <w:r>
+        <w:rPr>
+          <w:rFonts w:cstheme="minorHAnsi"/>
+        </w:rPr>
+        <w:t>En lugar de estar tod</w:t>
+      </w:r>
+      <w:r>
+        <w:rPr>
+          <w:rFonts w:cstheme="minorHAnsi"/>
+        </w:rPr>
+        <w:t>o</w:t>
+      </w:r>
+      <w:r>
+        <w:rPr>
+          <w:rFonts w:cstheme="minorHAnsi"/>
+        </w:rPr>
+        <w:t>s</w:t>
+      </w:r>
+      <w:r>
+        <w:rPr>
+          <w:rFonts w:cstheme="minorHAnsi"/>
+        </w:rPr>
+        <w:t xml:space="preserve"> los casos de pruebas</w:t>
+      </w:r>
+      <w:r>
+        <w:rPr>
+          <w:rFonts w:cstheme="minorHAnsi"/>
+        </w:rPr>
+        <w:t xml:space="preserve"> apilados en una única clase se han separado en 13 clases distintas correspondientes a cada uno de los ejercicios. Todos ellos se ejecutan de forma consecutiva desde la clase “</w:t>
+      </w:r>
+      <w:r>
+        <w:rPr>
+          <w:rFonts w:cstheme="minorHAnsi"/>
+        </w:rPr>
+        <w:t>SdiEntrega220211005ApplicationTests</w:t>
+      </w:r>
+      <w:r>
+        <w:rPr>
+          <w:rFonts w:cstheme="minorHAnsi"/>
+        </w:rPr>
+        <w:t>.java”. Esto conlleva el inconveniente de no poder ejecutar una prueba de forma individual a priori, ya que no ejecutaría el método “</w:t>
+      </w:r>
+      <w:proofErr w:type="spellStart"/>
+      <w:r>
+        <w:rPr>
+          <w:rFonts w:cstheme="minorHAnsi"/>
+        </w:rPr>
+        <w:t>BeforeClass</w:t>
+      </w:r>
+      <w:proofErr w:type="spellEnd"/>
+      <w:r>
+        <w:rPr>
+          <w:rFonts w:cstheme="minorHAnsi"/>
+        </w:rPr>
+        <w:t xml:space="preserve">”. Para solucionar este problema, y además hacer la programación de las pruebas más fluida se ha implementado un patrón </w:t>
+      </w:r>
+      <w:proofErr w:type="spellStart"/>
+      <w:r>
+        <w:rPr>
+          <w:rFonts w:cstheme="minorHAnsi"/>
+        </w:rPr>
+        <w:t>Singleton</w:t>
+      </w:r>
+      <w:proofErr w:type="spellEnd"/>
+      <w:r>
+        <w:rPr>
+          <w:rFonts w:cstheme="minorHAnsi"/>
+        </w:rPr>
+        <w:t xml:space="preserve"> para el </w:t>
+      </w:r>
+      <w:proofErr w:type="gramStart"/>
+      <w:r>
+        <w:rPr>
+          <w:rFonts w:cstheme="minorHAnsi"/>
+        </w:rPr>
+        <w:t>driver</w:t>
+      </w:r>
+      <w:proofErr w:type="gramEnd"/>
+      <w:r>
+        <w:rPr>
+          <w:rFonts w:cstheme="minorHAnsi"/>
+        </w:rPr>
+        <w:t xml:space="preserve"> “</w:t>
+      </w:r>
+      <w:proofErr w:type="spellStart"/>
+      <w:r>
+        <w:rPr>
+          <w:rFonts w:cstheme="minorHAnsi"/>
+        </w:rPr>
+        <w:t>WebDriver</w:t>
+      </w:r>
+      <w:proofErr w:type="spellEnd"/>
+      <w:r>
+        <w:rPr>
+          <w:rFonts w:cstheme="minorHAnsi"/>
+        </w:rPr>
+        <w:t xml:space="preserve">” de </w:t>
+      </w:r>
+      <w:proofErr w:type="spellStart"/>
+      <w:r>
+        <w:rPr>
+          <w:rFonts w:cstheme="minorHAnsi"/>
+        </w:rPr>
+        <w:t>selenium</w:t>
+      </w:r>
+      <w:proofErr w:type="spellEnd"/>
+      <w:r>
+        <w:rPr>
+          <w:rFonts w:cstheme="minorHAnsi"/>
+        </w:rPr>
+        <w:t>, de manera que ahora todos los test llaman a la misma instancia del driver y se inicializa una única vez. Este patrón se puede ver en la clase DriverSingleton.java.</w:t>
+      </w:r>
+      <w:r>
+        <w:rPr>
+          <w:rFonts w:cstheme="minorHAnsi"/>
+        </w:rPr>
+        <w:t xml:space="preserve"> </w:t>
+      </w:r>
+      <w:r>
+        <w:rPr>
+          <w:rFonts w:cstheme="minorHAnsi"/>
+        </w:rPr>
+        <w:t xml:space="preserve">Además, todas las clases de pruebas heredan de una clase </w:t>
+      </w:r>
+      <w:proofErr w:type="spellStart"/>
+      <w:r>
+        <w:rPr>
+          <w:rFonts w:cstheme="minorHAnsi"/>
+        </w:rPr>
+        <w:t>BaseTests</w:t>
+      </w:r>
+      <w:proofErr w:type="spellEnd"/>
+      <w:r>
+        <w:rPr>
+          <w:rFonts w:cstheme="minorHAnsi"/>
+        </w:rPr>
+        <w:t xml:space="preserve"> </w:t>
+      </w:r>
+      <w:r>
+        <w:rPr>
+          <w:rFonts w:cstheme="minorHAnsi"/>
+        </w:rPr>
+        <w:t xml:space="preserve">o </w:t>
+      </w:r>
+      <w:proofErr w:type="spellStart"/>
+      <w:r>
+        <w:rPr>
+          <w:rFonts w:cstheme="minorHAnsi"/>
+        </w:rPr>
+        <w:t>BaseTestApi</w:t>
+      </w:r>
+      <w:proofErr w:type="spellEnd"/>
+      <w:r>
+        <w:rPr>
+          <w:rFonts w:cstheme="minorHAnsi"/>
+        </w:rPr>
+        <w:t xml:space="preserve"> (dependiendo de si es la parte web o la parte de servicios web) </w:t>
+      </w:r>
+      <w:r>
+        <w:rPr>
+          <w:rFonts w:cstheme="minorHAnsi"/>
+        </w:rPr>
+        <w:t>que establece</w:t>
+      </w:r>
+      <w:r>
+        <w:rPr>
+          <w:rFonts w:cstheme="minorHAnsi"/>
+        </w:rPr>
+        <w:t>n</w:t>
+      </w:r>
+      <w:r>
+        <w:rPr>
+          <w:rFonts w:cstheme="minorHAnsi"/>
+        </w:rPr>
+        <w:t xml:space="preserve"> el </w:t>
+      </w:r>
+      <w:proofErr w:type="spellStart"/>
+      <w:r>
+        <w:rPr>
+          <w:rFonts w:cstheme="minorHAnsi"/>
+        </w:rPr>
+        <w:t>WebDriver</w:t>
+      </w:r>
+      <w:proofErr w:type="spellEnd"/>
+      <w:r>
+        <w:rPr>
+          <w:rFonts w:cstheme="minorHAnsi"/>
+        </w:rPr>
+        <w:t xml:space="preserve">, navega hasta la </w:t>
+      </w:r>
+      <w:proofErr w:type="spellStart"/>
+      <w:r>
+        <w:rPr>
+          <w:rFonts w:cstheme="minorHAnsi"/>
+        </w:rPr>
+        <w:t>url</w:t>
+      </w:r>
+      <w:proofErr w:type="spellEnd"/>
+      <w:r>
+        <w:rPr>
+          <w:rFonts w:cstheme="minorHAnsi"/>
+        </w:rPr>
+        <w:t xml:space="preserve"> de inicio antes de cada prueba y limpia las cookies al finalizarlas. </w:t>
+      </w:r>
+    </w:p>
+    <w:p>
+      <w:r>
+        <w:t>Se decidió crear una tabla en la base de datos conversación a parte de la tabla de mensajes para su mejor manejo a la hora de visualizar la lista de conversaciones y poderlas borrar.</w:t>
+      </w:r>
+    </w:p>
+    <w:p>
+      <w:pPr>
+        <w:rPr>
+          <w:rFonts w:cstheme="minorHAnsi"/>
+        </w:rPr>
+      </w:pPr>
+      <w:r>
+        <w:rPr>
+          <w:rFonts w:cstheme="minorHAnsi"/>
+        </w:rPr>
+        <w:t xml:space="preserve">Existe un enrutador llamado rTest.js que tiene un método </w:t>
+      </w:r>
+      <w:proofErr w:type="spellStart"/>
+      <w:r>
+        <w:rPr>
+          <w:rFonts w:cstheme="minorHAnsi"/>
+        </w:rPr>
+        <w:t>get</w:t>
+      </w:r>
+      <w:proofErr w:type="spellEnd"/>
+      <w:r>
+        <w:rPr>
+          <w:rFonts w:cstheme="minorHAnsi"/>
+        </w:rPr>
+        <w:t xml:space="preserve"> para </w:t>
+      </w:r>
+      <w:r>
+        <w:rPr>
+          <w:rFonts w:cstheme="minorHAnsi"/>
+        </w:rPr>
+        <w:t>/test/</w:t>
+      </w:r>
+      <w:proofErr w:type="spellStart"/>
+      <w:r>
+        <w:rPr>
+          <w:rFonts w:cstheme="minorHAnsi"/>
+        </w:rPr>
+        <w:t>resetDB</w:t>
+      </w:r>
+      <w:proofErr w:type="spellEnd"/>
+      <w:r>
+        <w:rPr>
+          <w:rFonts w:cstheme="minorHAnsi"/>
+        </w:rPr>
+        <w:t xml:space="preserve">. Este </w:t>
+      </w:r>
+      <w:proofErr w:type="spellStart"/>
+      <w:r>
+        <w:rPr>
+          <w:rFonts w:cstheme="minorHAnsi"/>
+        </w:rPr>
+        <w:t>metodo</w:t>
+      </w:r>
+      <w:proofErr w:type="spellEnd"/>
+      <w:r>
+        <w:rPr>
+          <w:rFonts w:cstheme="minorHAnsi"/>
+        </w:rPr>
+        <w:t xml:space="preserve"> se ejecuta antes de cada prueba y sirve para </w:t>
+      </w:r>
+      <w:r>
+        <w:rPr>
+          <w:rFonts w:cstheme="minorHAnsi"/>
+        </w:rPr>
+        <w:t>reiniciar la base de datos.</w:t>
+      </w:r>
+    </w:p>
     <w:p>
       <w:pPr>
         <w:pStyle w:val="Ttulo1"/>
       </w:pPr>
       <w:bookmarkStart w:id="15" w:name="_Toc65320159"/>
-      <w:bookmarkStart w:id="16" w:name="_Toc71402592"/>
+      <w:bookmarkStart w:id="16" w:name="_Toc71583171"/>
       <w:r>
         <w:t>Información necesaria para el despliegue y ejecució</w:t>
       </w:r>
@@ -3020,23 +3907,298 @@
       <w:bookmarkEnd w:id="15"/>
       <w:bookmarkEnd w:id="16"/>
     </w:p>
-    <w:p/>
+    <w:p>
+      <w:pPr>
+        <w:rPr>
+          <w:rFonts w:cstheme="minorHAnsi"/>
+        </w:rPr>
+      </w:pPr>
+      <w:r>
+        <w:rPr>
+          <w:rFonts w:cstheme="minorHAnsi"/>
+        </w:rPr>
+        <w:t xml:space="preserve">Al tener una base de datos </w:t>
+      </w:r>
+      <w:proofErr w:type="spellStart"/>
+      <w:r>
+        <w:rPr>
+          <w:rFonts w:cstheme="minorHAnsi"/>
+        </w:rPr>
+        <w:t>mongodb</w:t>
+      </w:r>
+      <w:proofErr w:type="spellEnd"/>
+      <w:r>
+        <w:rPr>
+          <w:rFonts w:cstheme="minorHAnsi"/>
+        </w:rPr>
+        <w:t xml:space="preserve"> no es necesario arrancarla ya que está siempre activa.</w:t>
+      </w:r>
+    </w:p>
+    <w:p>
+      <w:pPr>
+        <w:rPr>
+          <w:rFonts w:cstheme="minorHAnsi"/>
+        </w:rPr>
+      </w:pPr>
+      <w:r>
+        <w:rPr>
+          <w:rFonts w:cstheme="minorHAnsi"/>
+        </w:rPr>
+        <w:t xml:space="preserve">Para arrancar tanto la parte de aplicación web como la de servicios web únicamente es necesario arrancar la aplicación de </w:t>
+      </w:r>
+      <w:proofErr w:type="spellStart"/>
+      <w:r>
+        <w:rPr>
+          <w:rFonts w:cstheme="minorHAnsi"/>
+        </w:rPr>
+        <w:t>node</w:t>
+      </w:r>
+      <w:proofErr w:type="spellEnd"/>
+      <w:r>
+        <w:rPr>
+          <w:rFonts w:cstheme="minorHAnsi"/>
+        </w:rPr>
+        <w:t xml:space="preserve"> app.js. Es importante destacar que, como se explicó en las decisiones de implementación, se necesita el archivo </w:t>
+      </w:r>
+      <w:r>
+        <w:rPr>
+          <w:rFonts w:cstheme="minorHAnsi"/>
+        </w:rPr>
+        <w:t>pass.txt</w:t>
+      </w:r>
+      <w:r>
+        <w:rPr>
+          <w:rFonts w:cstheme="minorHAnsi"/>
+        </w:rPr>
+        <w:t xml:space="preserve"> en la misma dirección que el archivo app.js. Este archivo contendrá la contraseña. Por motivos de seguridad este archivo no se sube a GitHub, pero si estará presente en la entrega del campus virtual de la asignatura.</w:t>
+      </w:r>
+    </w:p>
+    <w:p>
+      <w:pPr>
+        <w:rPr>
+          <w:rFonts w:cstheme="minorHAnsi"/>
+        </w:rPr>
+      </w:pPr>
+      <w:r>
+        <w:rPr>
+          <w:rFonts w:cstheme="minorHAnsi"/>
+        </w:rPr>
+        <w:t xml:space="preserve">La </w:t>
+      </w:r>
+      <w:proofErr w:type="spellStart"/>
+      <w:r>
+        <w:rPr>
+          <w:rFonts w:cstheme="minorHAnsi"/>
+        </w:rPr>
+        <w:t>url</w:t>
+      </w:r>
+      <w:proofErr w:type="spellEnd"/>
+      <w:r>
+        <w:rPr>
+          <w:rFonts w:cstheme="minorHAnsi"/>
+        </w:rPr>
+        <w:t xml:space="preserve"> de acceso a la parte de la aplicación web es </w:t>
+      </w:r>
+      <w:hyperlink r:id="rId13" w:history="1">
+        <w:r>
+          <w:rPr>
+            <w:rStyle w:val="Hipervnculo"/>
+            <w:rFonts w:cstheme="minorHAnsi"/>
+          </w:rPr>
+          <w:t>https://localhost:8081/</w:t>
+        </w:r>
+      </w:hyperlink>
+      <w:r>
+        <w:rPr>
+          <w:rFonts w:cstheme="minorHAnsi"/>
+        </w:rPr>
+        <w:t xml:space="preserve"> y la de servicios web es </w:t>
+      </w:r>
+      <w:hyperlink r:id="rId14" w:history="1">
+        <w:r>
+          <w:rPr>
+            <w:rStyle w:val="Hipervnculo"/>
+            <w:rFonts w:cstheme="minorHAnsi"/>
+          </w:rPr>
+          <w:t>https://localhost:8081/cliente.html</w:t>
+        </w:r>
+      </w:hyperlink>
+      <w:r>
+        <w:rPr>
+          <w:rFonts w:cstheme="minorHAnsi"/>
+        </w:rPr>
+        <w:t xml:space="preserve"> </w:t>
+      </w:r>
+    </w:p>
+    <w:p>
+      <w:pPr>
+        <w:rPr>
+          <w:rFonts w:cstheme="minorHAnsi"/>
+        </w:rPr>
+      </w:pPr>
+      <w:r>
+        <w:rPr>
+          <w:rFonts w:cstheme="minorHAnsi"/>
+        </w:rPr>
+        <w:t xml:space="preserve">Para ejecutar las pruebas se deberá abrir el proyecto correspondiente con STS y ejecutar el archivo </w:t>
+      </w:r>
+      <w:r>
+        <w:rPr>
+          <w:rFonts w:cstheme="minorHAnsi"/>
+        </w:rPr>
+        <w:t>SdiEntrega220211005ApplicationTests</w:t>
+      </w:r>
+      <w:r>
+        <w:rPr>
+          <w:rFonts w:cstheme="minorHAnsi"/>
+        </w:rPr>
+        <w:t>.java. Para que las pruebas funcionen debe estar arrancada la aplicación.</w:t>
+      </w:r>
+    </w:p>
+    <w:p>
+      <w:pPr>
+        <w:rPr>
+          <w:rFonts w:cstheme="minorHAnsi"/>
+        </w:rPr>
+      </w:pPr>
+      <w:r>
+        <w:rPr>
+          <w:rFonts w:cstheme="minorHAnsi"/>
+        </w:rPr>
+        <w:lastRenderedPageBreak/>
+        <w:t>La aplicación está preparada para ejecutar en modo de desarrollo, ya que tienen la parte del enrutador rTest.js que se menciono en la parte de decisiones de implementación. Para ejecutar bien la aplicación en un entorno de producción este archivo debería ser borrado y modificada su referencia en la aplicación app.js.</w:t>
+      </w:r>
+    </w:p>
     <w:p>
       <w:pPr>
         <w:pStyle w:val="Ttulo1"/>
       </w:pPr>
       <w:bookmarkStart w:id="17" w:name="_Toc65320160"/>
-      <w:bookmarkStart w:id="18" w:name="_Toc71402593"/>
+      <w:bookmarkStart w:id="18" w:name="_Toc71583172"/>
       <w:r>
         <w:t>Conclusión</w:t>
       </w:r>
       <w:bookmarkEnd w:id="17"/>
       <w:bookmarkEnd w:id="18"/>
     </w:p>
-    <w:p/>
+    <w:p>
+      <w:r>
+        <w:rPr>
+          <w:sz w:val="23"/>
+          <w:szCs w:val="23"/>
+        </w:rPr>
+        <w:t xml:space="preserve">Aunque no he podido realizar </w:t>
+      </w:r>
+      <w:r>
+        <w:rPr>
+          <w:sz w:val="23"/>
+          <w:szCs w:val="23"/>
+        </w:rPr>
+        <w:t xml:space="preserve">todas </w:t>
+      </w:r>
+      <w:r>
+        <w:rPr>
+          <w:sz w:val="23"/>
+          <w:szCs w:val="23"/>
+        </w:rPr>
+        <w:t xml:space="preserve">las partes opcionales del proyecto por falta de tiempo, he aprendido mucho acerca de </w:t>
+      </w:r>
+      <w:proofErr w:type="spellStart"/>
+      <w:r>
+        <w:rPr>
+          <w:sz w:val="23"/>
+          <w:szCs w:val="23"/>
+        </w:rPr>
+        <w:t>Node</w:t>
+      </w:r>
+      <w:proofErr w:type="spellEnd"/>
+      <w:r>
+        <w:rPr>
+          <w:sz w:val="23"/>
+          <w:szCs w:val="23"/>
+        </w:rPr>
+        <w:t xml:space="preserve"> </w:t>
+      </w:r>
+      <w:proofErr w:type="spellStart"/>
+      <w:r>
+        <w:rPr>
+          <w:sz w:val="23"/>
+          <w:szCs w:val="23"/>
+        </w:rPr>
+        <w:t>Js</w:t>
+      </w:r>
+      <w:proofErr w:type="spellEnd"/>
+      <w:r>
+        <w:rPr>
+          <w:sz w:val="23"/>
+          <w:szCs w:val="23"/>
+        </w:rPr>
+        <w:t xml:space="preserve"> realizando estas </w:t>
+      </w:r>
+      <w:r>
+        <w:rPr>
+          <w:sz w:val="23"/>
+          <w:szCs w:val="23"/>
+        </w:rPr>
+        <w:t>prácticas</w:t>
+      </w:r>
+      <w:r>
+        <w:rPr>
+          <w:sz w:val="23"/>
+          <w:szCs w:val="23"/>
+        </w:rPr>
+        <w:t xml:space="preserve"> y me parece un complemento estupendo junto a Spring </w:t>
+      </w:r>
+      <w:proofErr w:type="spellStart"/>
+      <w:r>
+        <w:rPr>
+          <w:sz w:val="23"/>
+          <w:szCs w:val="23"/>
+        </w:rPr>
+        <w:t>Boot</w:t>
+      </w:r>
+      <w:proofErr w:type="spellEnd"/>
+      <w:r>
+        <w:rPr>
+          <w:sz w:val="23"/>
+          <w:szCs w:val="23"/>
+        </w:rPr>
+        <w:t xml:space="preserve">. Además, la parte de servicios Web es realmente útil, habría querido hacer una parte así también en Spring </w:t>
+      </w:r>
+      <w:proofErr w:type="spellStart"/>
+      <w:r>
+        <w:rPr>
+          <w:sz w:val="23"/>
+          <w:szCs w:val="23"/>
+        </w:rPr>
+        <w:t>Boot</w:t>
+      </w:r>
+      <w:proofErr w:type="spellEnd"/>
+      <w:r>
+        <w:rPr>
+          <w:sz w:val="23"/>
+          <w:szCs w:val="23"/>
+        </w:rPr>
+        <w:t xml:space="preserve"> ya que es lo que estoy haciendo en las </w:t>
+      </w:r>
+      <w:r>
+        <w:rPr>
+          <w:sz w:val="23"/>
+          <w:szCs w:val="23"/>
+        </w:rPr>
+        <w:t>prácticas</w:t>
+      </w:r>
+      <w:r>
+        <w:rPr>
+          <w:sz w:val="23"/>
+          <w:szCs w:val="23"/>
+        </w:rPr>
+        <w:t xml:space="preserve"> de empresa.</w:t>
+      </w:r>
+    </w:p>
     <w:sectPr>
-      <w:headerReference w:type="default" r:id="rId11"/>
-      <w:footerReference w:type="default" r:id="rId12"/>
+      <w:headerReference w:type="default" r:id="rId15"/>
+      <w:footerReference w:type="default" r:id="rId16"/>
       <w:pgSz w:w="11906" w:h="16838"/>
       <w:pgMar w:top="1440" w:right="1080" w:bottom="993" w:left="1080" w:header="284" w:footer="136" w:gutter="0"/>
       <w:cols w:space="720"/>
@@ -10328,6 +11490,11 @@
       <w:lang w:eastAsia="es-ES"/>
     </w:rPr>
   </w:style>
+  <w:style w:type="character" w:customStyle="1" w:styleId="jlqj4b">
+    <w:name w:val="jlqj4b"/>
+    <w:basedOn w:val="Fuentedeprrafopredeter"/>
+    <w:rsid w:val="00FA4289"/>
+  </w:style>
 </w:styles>
 </file>
 

</xml_diff>